<commit_message>
Two steps forward, one step back...
</commit_message>
<xml_diff>
--- a/docs/manuscript/sms-persuasion-manuscript.docx
+++ b/docs/manuscript/sms-persuasion-manuscript.docx
@@ -23785,15 +23785,7 @@
         <w:rPr>
           <w:lang w:val="en-US"/>
         </w:rPr>
-        <w:t>any individual p</w:t>
-      </w:r>
-      <w:bookmarkStart w:id="55" w:name="_GoBack"/>
-      <w:bookmarkEnd w:id="55"/>
-      <w:r>
-        <w:rPr>
-          <w:lang w:val="en-US"/>
-        </w:rPr>
-        <w:t>erson’s data</w:t>
+        <w:t>any individual person’s data</w:t>
       </w:r>
       <w:r>
         <w:rPr>
@@ -23861,7 +23853,30 @@
           <w:noProof/>
           <w:lang w:val="en-GB"/>
         </w:rPr>
-        <w:t>, once the anonymisation process is complete</w:t>
+        <w:t>, once the anonymisation process</w:t>
+      </w:r>
+      <w:r>
+        <w:rPr>
+          <w:noProof/>
+          <w:lang w:val="en-GB"/>
+        </w:rPr>
+        <w:t xml:space="preserve"> of the main trial</w:t>
+      </w:r>
+      <w:r>
+        <w:rPr>
+          <w:noProof/>
+          <w:lang w:val="en-GB"/>
+        </w:rPr>
+        <w:t>’s data</w:t>
+      </w:r>
+      <w:bookmarkStart w:id="55" w:name="_GoBack"/>
+      <w:bookmarkEnd w:id="55"/>
+      <w:r>
+        <w:rPr>
+          <w:noProof/>
+          <w:lang w:val="en-GB"/>
+        </w:rPr>
+        <w:t xml:space="preserve"> is complete</w:t>
       </w:r>
       <w:r>
         <w:rPr>
@@ -31617,7 +31632,7 @@
 </file>
 
 <file path=customXml/itemProps2.xml><?xml version="1.0" encoding="utf-8"?>
-<ds:datastoreItem xmlns:ds="http://schemas.openxmlformats.org/officeDocument/2006/customXml" ds:itemID="{64B1A3B3-9034-4ECA-83BC-4DA6E309BED5}">
+<ds:datastoreItem xmlns:ds="http://schemas.openxmlformats.org/officeDocument/2006/customXml" ds:itemID="{007CBB0E-35B6-4A85-B8A2-348D4F56F69B}">
   <ds:schemaRefs>
     <ds:schemaRef ds:uri="http://schemas.openxmlformats.org/officeDocument/2006/bibliography"/>
   </ds:schemaRefs>

</xml_diff>